<commit_message>
Restart documents with correct script to metadata
</commit_message>
<xml_diff>
--- a/data/documents/accidents_theory_organizational_factors.docx
+++ b/data/documents/accidents_theory_organizational_factors.docx
@@ -5,6 +5,135 @@
     <w:p>
       <w:pPr>
         <w:rPr>
+          <w:rFonts w:ascii="Arial" w:hAnsi="Arial" w:cs="Arial"/>
+          <w:kern w:val="0"/>
+          <w:sz w:val="24"/>
+          <w:szCs w:val="24"/>
+          <w:lang w:val="en-AE"/>
+        </w:rPr>
+      </w:pPr>
+      <w:r>
+        <w:rPr>
+          <w:rFonts w:ascii="Arial" w:hAnsi="Arial" w:cs="Arial"/>
+          <w:kern w:val="0"/>
+          <w:sz w:val="24"/>
+          <w:szCs w:val="24"/>
+          <w:lang w:val="en-AE"/>
+        </w:rPr>
+        <w:t>Title: Accidents Theory and Organizational Factors – Chapter 3</w:t>
+      </w:r>
+    </w:p>
+    <w:p>
+      <w:pPr>
+        <w:rPr>
+          <w:rFonts w:ascii="Arial" w:hAnsi="Arial" w:cs="Arial"/>
+          <w:kern w:val="0"/>
+          <w:sz w:val="24"/>
+          <w:szCs w:val="24"/>
+          <w:lang w:val="en-AE"/>
+        </w:rPr>
+      </w:pPr>
+      <w:r>
+        <w:rPr>
+          <w:sz w:val="24"/>
+          <w:szCs w:val="24"/>
+        </w:rPr>
+        <w:t>Author</w:t>
+      </w:r>
+      <w:r>
+        <w:rPr>
+          <w:sz w:val="24"/>
+          <w:szCs w:val="24"/>
+        </w:rPr>
+        <w:t>(s)</w:t>
+      </w:r>
+      <w:r>
+        <w:rPr>
+          <w:rFonts w:ascii="Arial" w:hAnsi="Arial" w:cs="Arial"/>
+          <w:kern w:val="0"/>
+          <w:sz w:val="24"/>
+          <w:szCs w:val="24"/>
+          <w:lang w:val="en-AE"/>
+        </w:rPr>
+        <w:t xml:space="preserve">: </w:t>
+      </w:r>
+    </w:p>
+    <w:p>
+      <w:pPr>
+        <w:rPr>
+          <w:rFonts w:ascii="Arial" w:hAnsi="Arial" w:cs="Arial"/>
+          <w:kern w:val="0"/>
+          <w:sz w:val="24"/>
+          <w:szCs w:val="24"/>
+          <w:lang w:val="en-AE"/>
+        </w:rPr>
+      </w:pPr>
+      <w:r>
+        <w:rPr>
+          <w:rFonts w:ascii="Arial" w:hAnsi="Arial" w:cs="Arial"/>
+          <w:kern w:val="0"/>
+          <w:sz w:val="24"/>
+          <w:szCs w:val="24"/>
+          <w:lang w:val="en-AE"/>
+        </w:rPr>
+        <w:t xml:space="preserve">Category: </w:t>
+      </w:r>
+      <w:r>
+        <w:rPr>
+          <w:rFonts w:ascii="Arial" w:hAnsi="Arial" w:cs="Arial"/>
+          <w:kern w:val="0"/>
+          <w:sz w:val="24"/>
+          <w:szCs w:val="24"/>
+          <w:lang w:val="en-AE"/>
+        </w:rPr>
+        <w:t>Accidents, Organization</w:t>
+      </w:r>
+    </w:p>
+    <w:p>
+      <w:pPr>
+        <w:rPr>
+          <w:rFonts w:ascii="Arial" w:hAnsi="Arial" w:cs="Arial"/>
+          <w:kern w:val="0"/>
+          <w:sz w:val="24"/>
+          <w:szCs w:val="24"/>
+          <w:lang w:val="en-AE"/>
+        </w:rPr>
+      </w:pPr>
+      <w:r>
+        <w:rPr>
+          <w:rFonts w:ascii="Arial" w:hAnsi="Arial" w:cs="Arial"/>
+          <w:kern w:val="0"/>
+          <w:sz w:val="24"/>
+          <w:szCs w:val="24"/>
+          <w:lang w:val="en-AE"/>
+        </w:rPr>
+        <w:t xml:space="preserve">Tags: Accidents, Organizational, Factors, </w:t>
+      </w:r>
+      <w:r>
+        <w:rPr>
+          <w:rFonts w:ascii="Arial" w:hAnsi="Arial" w:cs="Arial"/>
+          <w:kern w:val="0"/>
+          <w:sz w:val="24"/>
+          <w:szCs w:val="24"/>
+          <w:lang w:val="en-AE"/>
+        </w:rPr>
+        <w:t>Error</w:t>
+      </w:r>
+    </w:p>
+    <w:p>
+      <w:pPr>
+        <w:rPr>
+          <w:rFonts w:ascii="Arial" w:hAnsi="Arial" w:cs="Arial"/>
+          <w:kern w:val="0"/>
+          <w:sz w:val="24"/>
+          <w:szCs w:val="24"/>
+          <w:lang w:val="en-AE"/>
+        </w:rPr>
+      </w:pPr>
+    </w:p>
+    <w:p>
+      <w:pPr>
+        <w:rPr>
           <w:sz w:val="24"/>
           <w:szCs w:val="24"/>
         </w:rPr>
@@ -271,7 +400,7 @@
           <w:szCs w:val="24"/>
           <w:lang w:val="en-AE"/>
         </w:rPr>
-        <w:t xml:space="preserve">the Model, a set of 'unsafe conditions' are similar to a row of vulnerable dominos, an 'unsafe act' would start toppling. The model seeks to find out the sequential events or chain of events which in the words of Ludwig Benner, Jr. which go something like 'for want of nail the shoe was lost, for want of a shoe the horse was lost' (Benner, 1978:4). The model takes the form of five domino bricks in a row, representing five factors in the sequence of events leading up to an accident. Chronologically, these factors can be summarised as follows (Strasser et aI., 1981 ): 1. Ancestry and social environment: People inherit (ancestry) or learn through </w:t>
+        <w:t xml:space="preserve">the Model, a set of 'unsafe conditions' are similar to a row of vulnerable dominos, an 'unsafe act' would start toppling. The model seeks to find out the </w:t>
       </w:r>
       <w:r>
         <w:rPr>
@@ -282,7 +411,7 @@
           <w:lang w:val="en-AE"/>
         </w:rPr>
         <w:lastRenderedPageBreak/>
-        <w:t>socialisation process certain behavioural characteristics, which are negative character traits (such as stubbornness, recklessness etc.) that might predispose them to behave in an unsafe manner. 2. Fault of person: The inherited or acquired negative character traits of people (such as recklessness, ignoran'ce of safe practices, violent temper·etc.,) make people behave in an unsafe manner and that is how hazardous conditions exist. 3. Unsafe acUmechanical or physical hazard: The direct causes of accidents lie in the unsafe acts (such as standing under suspended loads, removal of safeguards, horseplay etc.) committed by the people and the existing mechanical or physical hazards (such as unguarded gears, absence of rail guards, insufficient light etc.) . 4. Accidents: Events such as falls of persons, the impact of moving objects on people etc., are typical accidents that result in injury. 5. Injuries: Injuries that result directly from accidents such as lacerations and fractures. To summarise, Heinrich's theory of accident causation has two important parameters. First, injuries are caused by the action of preceding factorG; and secondly, removal of th'3 central factor (unsafe act/hazardous</w:t>
+        <w:t>sequential events or chain of events which in the words of Ludwig Benner, Jr. which go something like 'for want of nail the shoe was lost, for want of a shoe the horse was lost' (Benner, 1978:4). The model takes the form of five domino bricks in a row, representing five factors in the sequence of events leading up to an accident. Chronologically, these factors can be summarised as follows (Strasser et aI., 1981 ): 1. Ancestry and social environment: People inherit (ancestry) or learn through socialisation process certain behavioural characteristics, which are negative character traits (such as stubbornness, recklessness etc.) that might predispose them to behave in an unsafe manner. 2. Fault of person: The inherited or acquired negative character traits of people (such as recklessness, ignoran'ce of safe practices, violent temper·etc.,) make people behave in an unsafe manner and that is how hazardous conditions exist. 3. Unsafe acUmechanical or physical hazard: The direct causes of accidents lie in the unsafe acts (such as standing under suspended loads, removal of safeguards, horseplay etc.) committed by the people and the existing mechanical or physical hazards (such as unguarded gears, absence of rail guards, insufficient light etc.) . 4. Accidents: Events such as falls of persons, the impact of moving objects on people etc., are typical accidents that result in injury. 5. Injuries: Injuries that result directly from accidents such as lacerations and fractures. To summarise, Heinrich's theory of accident causation has two important parameters. First, injuries are caused by the action of preceding factorG; and secondly, removal of th'3 central factor (unsafe act/hazardous</w:t>
       </w:r>
       <w:r>
         <w:rPr>
@@ -319,7 +448,7 @@
           <w:szCs w:val="24"/>
           <w:lang w:val="en-AE"/>
         </w:rPr>
-        <w:t xml:space="preserve">very critical. Amongst the three important components of an organization namely, structure, technology and people, the Domino theory lays major emphasis upon the 'people' component in the causation of accidents. In fact, an analysis of the ten axioms of Heinrich's theory reveals that prime importance has been given to various factors related to 'people' in the organisation. These 'people' factors include ancestry and social factors, faults and unsafe acts of the employees and the role of supervisors as well as the responsibility of management. In Heinreich's theory, aiong with the 'people' factors, the structural factor like production and quality techniques, and 'technological" factors like mechanical and physical hazards are given importance for the causation of accidents. 3.2.1. Bird's Updated Domino Sequence Frank Bird Jr. is the first to propose an updated Domino theory of accident causation. The five key fa.ctors in this updated sequence are - (1) Lack of Control: Management; (2) Basic Causes: Origins; (3) Immediate Cause: Symptoms; (4) Accident: Contact and (5) Injury-Damage: Loss </w:t>
+        <w:t xml:space="preserve">very critical. Amongst the three important components of an organization namely, structure, technology and people, the Domino theory lays major emphasis upon the 'people' component in the causation of accidents. In fact, an analysis of the ten axioms of Heinrich's theory reveals that prime importance has been given to various factors related to 'people' in the organisation. These 'people' factors include ancestry and social factors, faults and unsafe acts of the employees and the role of supervisors as well as the responsibility of management. In Heinreich's theory, aiong with the 'people' factors, the structural </w:t>
       </w:r>
       <w:r>
         <w:rPr>
@@ -330,41 +459,24 @@
           <w:lang w:val="en-AE"/>
         </w:rPr>
         <w:lastRenderedPageBreak/>
-        <w:t>(Strasser, 1981). (1) Lack of control - Management: Lack of management control is the most critical domino in accident causation. According to this theory, it is possible to develop a manufacturing system 99.9% reliable against accidents. Managemel1t's inability to attain this level would lead to accident occurrence (2) Basic causes-Origins: Two basic causes of accidents are: a) personal actors, namely lack of knowledge or skill, poor motivation and a range of</w:t>
-      </w:r>
-      <w:r>
-        <w:rPr>
-          <w:sz w:val="24"/>
-          <w:szCs w:val="24"/>
-        </w:rPr>
-        <w:t xml:space="preserve"> </w:t>
-      </w:r>
-      <w:r>
-        <w:rPr>
-          <w:rFonts w:ascii="Arial" w:hAnsi="Arial" w:cs="Arial"/>
-          <w:kern w:val="0"/>
-          <w:sz w:val="24"/>
-          <w:szCs w:val="24"/>
-          <w:lang w:val="en-AE"/>
-        </w:rPr>
-        <w:t>physical and psychological problems and b) job-related factors, namely inadequate work standards, inadequate purchasing standards, improper usage of machines and materials, normal wearing away of machines etc. By identifying these basic causes of accidents, professional managers are expected to develop effective control system. (3) Immediate causes-Symptoms: Traditionally, various immediate causes of ;:.,:;cidents (e.g., poor housekeeping, operating without authority, ignoring safety procedures etc.,) are merely symptoms of the deeper underlying problems. While recognising the immediate causes of the problem and taking necessary steps for the countermeasures, professional manager is expected to identify the basic causes of accidents too in order to adopt control measures. (4) Accident-Contact: Accident is considered as an undesired event that results in physical harm, injury, and property damage. The term 'accident' is purely descriptive and has no real etiological connotation. In the absence of the more appropriate term, FrankE. Bird chose to continue with the term because of its wide usage and acceptance. (5) Injury-damage - Loss: Injury results in loss that terminates in a) personal phYSical harm of a variety of types and property damage, including fire. To optimise loss reduction, the professional is expected to adopt appropriate countermeasures. Bird's updated Domino Sequence is highly focussed on the role of management in controlling th,e accident related damage; injury and resultant loss. It emphasises the importance of looking for the basic causes for the causation of accidents rather than the immediate cause. The model encompasses the three major components of organisation namely, structure, technol09Y and people in its attempt to understand the phenomenon of accident causation. The definition of accident adopted in the model is all encompassing. The model enables one to explain not only the personal injury but also the damage to property and occupational diseases caused in the workplace.</w:t>
-      </w:r>
-      <w:r>
-        <w:rPr>
-          <w:sz w:val="24"/>
-          <w:szCs w:val="24"/>
-        </w:rPr>
-        <w:t xml:space="preserve"> </w:t>
-      </w:r>
-      <w:r>
-        <w:rPr>
-          <w:rFonts w:ascii="Arial" w:hAnsi="Arial" w:cs="Arial"/>
-          <w:kern w:val="0"/>
-          <w:sz w:val="24"/>
-          <w:szCs w:val="24"/>
-          <w:lang w:val="en-AE"/>
-        </w:rPr>
-        <w:t xml:space="preserve">Edward Adam's Domino Sequence For Accident Causation Edward Adam, the Director of Loss Prevention for Pet. Inc. St. Louis, further updated the Domino sequence for accident causation. Except the last two dominoes namely, the accident and the injury, the rest of the three dominoes were re-titled. In Adam's </w:t>
+        <w:t>factor like production and quality techniques, and 'technological" factors like mechanical and physical hazards are given importance for the causation of accidents. 3.2.1. Bird's Updated Domino Sequence Frank Bird Jr. is the first to propose an updated Domino theory of accident causation. The five key fa.ctors in this updated sequence are - (1) Lack of Control: Management; (2) Basic Causes: Origins; (3) Immediate Cause: Symptoms; (4) Accident: Contact and (5) Injury-Damage: Loss (Strasser, 1981). (1) Lack of control - Management: Lack of management control is the most critical domino in accident causation. According to this theory, it is possible to develop a manufacturing system 99.9% reliable against accidents. Managemel1t's inability to attain this level would lead to accident occurrence (2) Basic causes-Origins: Two basic causes of accidents are: a) personal actors, namely lack of knowledge or skill, poor motivation and a range of</w:t>
+      </w:r>
+      <w:r>
+        <w:rPr>
+          <w:sz w:val="24"/>
+          <w:szCs w:val="24"/>
+        </w:rPr>
+        <w:t xml:space="preserve"> </w:t>
+      </w:r>
+      <w:r>
+        <w:rPr>
+          <w:rFonts w:ascii="Arial" w:hAnsi="Arial" w:cs="Arial"/>
+          <w:kern w:val="0"/>
+          <w:sz w:val="24"/>
+          <w:szCs w:val="24"/>
+          <w:lang w:val="en-AE"/>
+        </w:rPr>
+        <w:t xml:space="preserve">physical and psychological problems and b) job-related factors, namely inadequate work standards, inadequate purchasing standards, improper usage of machines and materials, normal wearing away of machines etc. By identifying these basic causes of accidents, professional managers are expected to develop effective control system. (3) Immediate causes-Symptoms: Traditionally, various immediate causes of ;:.,:;cidents (e.g., poor housekeeping, operating without authority, ignoring safety procedures etc.,) are merely symptoms of the deeper underlying problems. While recognising the immediate causes of the problem and taking necessary steps for the countermeasures, professional manager is expected to identify the basic causes of accidents too in order to adopt control measures. (4) Accident-Contact: Accident is considered as an undesired event that results in physical harm, injury, and property damage. The term 'accident' is purely descriptive and has no real etiological connotation. In the absence of the more appropriate term, FrankE. Bird chose to continue with the term because of its wide usage and acceptance. (5) Injury-damage - Loss: Injury results in loss that terminates in a) personal phYSical harm of a variety of types and property damage, including fire. To optimise loss reduction, the professional is expected to adopt appropriate countermeasures. Bird's updated Domino Sequence is highly focussed on the role of management in controlling th,e accident related damage; injury and resultant loss. It emphasises the importance of looking for the basic causes for the causation of accidents rather than the immediate cause. The model encompasses the three major components of organisation namely, structure, technol09Y and people in its attempt to understand the phenomenon of accident causation. The definition of accident </w:t>
       </w:r>
       <w:r>
         <w:rPr>
@@ -375,7 +487,24 @@
           <w:lang w:val="en-AE"/>
         </w:rPr>
         <w:lastRenderedPageBreak/>
-        <w:t xml:space="preserve">postulation of accident causation, the first domino is the Management Structure. It epitomises Ihe values, beliefs, and objectives of the key decision-makers of Ihe organisation. II is only at this level Ihal the priorities, the strategies and guidelines are evolved to be carried out by the manager and in turn by the supervisor. At this level there is possibility of committing 'Tactical Errors'. The second and the third dominoes are Operational Errors and Tactical Errors, respectively. Unsafe acts on the part of the employees and unsafe conditions existing in the workplace are seen as arising from 'Operational Errors'. The second domino in the accident causation series known as Operational Errors, comprises of wrong decisions or decisions not made either by the manager or the supervisor. Such behaviour on the part of the manager or supervisor is deeply rooted in the domain of the Management Structure (Findlay &amp; Kuhlman, 1980). Adam's theory includes organisational factors which are the cause of accidents. These include organisational objectives, appraisal system, standards of measurement, chain of command, span of control, delegation of responsibility and authority, layout of the workstation, equipment, the process of transforming raw material into output and </w:t>
+        <w:t>adopted in the model is all encompassing. The model enables one to explain not only the personal injury but also the damage to property and occupational diseases caused in the workplace.</w:t>
+      </w:r>
+      <w:r>
+        <w:rPr>
+          <w:sz w:val="24"/>
+          <w:szCs w:val="24"/>
+        </w:rPr>
+        <w:t xml:space="preserve"> </w:t>
+      </w:r>
+      <w:r>
+        <w:rPr>
+          <w:rFonts w:ascii="Arial" w:hAnsi="Arial" w:cs="Arial"/>
+          <w:kern w:val="0"/>
+          <w:sz w:val="24"/>
+          <w:szCs w:val="24"/>
+          <w:lang w:val="en-AE"/>
+        </w:rPr>
+        <w:t xml:space="preserve">Edward Adam's Domino Sequence For Accident Causation Edward Adam, the Director of Loss Prevention for Pet. Inc. St. Louis, further updated the Domino sequence for accident causation. Except the last two dominoes namely, the accident and the injury, the rest of the three dominoes were re-titled. In Adam's postulation of accident causation, the first domino is the Management Structure. It epitomises Ihe values, beliefs, and objectives of the key decision-makers of Ihe organisation. II is only at this level Ihal the priorities, the strategies and guidelines are evolved to be carried out by the manager and in turn by the supervisor. At this level there is possibility of committing 'Tactical Errors'. The second and the third dominoes are Operational Errors and Tactical Errors, respectively. Unsafe acts on the part of the employees and unsafe conditions existing in the workplace are seen as arising from 'Operational Errors'. The second domino in the accident causation series known as Operational Errors, comprises of wrong decisions or decisions not made either by the manager or the supervisor. Such behaviour on the part of the manager or supervisor is deeply rooted in the domain of the Management Structure (Findlay &amp; Kuhlman, 1980). Adam's theory includes organisational factors which are the cause of accidents. These include organisational objectives, appraisal system, standards of measurement, chain of command, span of control, delegation of responsibility and authority, layout of the workstation, equipment, the process of transforming raw material into output and </w:t>
       </w:r>
       <w:r>
         <w:rPr>
@@ -476,7 +605,7 @@
           <w:szCs w:val="24"/>
           <w:lang w:val="en-AE"/>
         </w:rPr>
-        <w:t xml:space="preserve">event It is postulated that such operational errors take place because the unsafe act and/or condition are permitted to take place. According to the Weaver's model, the existing management practices are responsible for any unsafe act like using defective equipment, failure to use personal protective equipment, improper lifting of materials etc. It is postulated that such management practices emanates from the organisational safety policy, priorities, organisational structure, decision-making, the prevailing management system of control, evaluation and administration. Another postulation of Weavers model is the lack of knowledge of the management regarding the prevention of accident. It is important to explore why knowledge is not effectively sought or not </w:t>
+        <w:t xml:space="preserve">event It is postulated that such operational errors take place because the unsafe act and/or condition are permitted to take place. According to the Weaver's model, the existing management practices are responsible for any unsafe act like using defective </w:t>
       </w:r>
       <w:r>
         <w:rPr>
@@ -487,7 +616,7 @@
           <w:lang w:val="en-AE"/>
         </w:rPr>
         <w:lastRenderedPageBreak/>
-        <w:t xml:space="preserve">effectively applied by the management. In fact, the Weaver's model asserts that any operational error exposes the </w:t>
+        <w:t xml:space="preserve">equipment, failure to use personal protective equipment, improper lifting of materials etc. It is postulated that such management practices emanates from the organisational safety policy, priorities, organisational structure, decision-making, the prevailing management system of control, evaluation and administration. Another postulation of Weavers model is the lack of knowledge of the management regarding the prevention of accident. It is important to explore why knowledge is not effectively sought or not effectively applied by the management. In fact, the Weaver's model asserts that any operational error exposes the </w:t>
       </w:r>
       <w:r>
         <w:rPr>
@@ -612,7 +741,7 @@
           <w:szCs w:val="24"/>
           <w:lang w:val="en-AE"/>
         </w:rPr>
-        <w:t xml:space="preserve">are: ability, knowledge, motivation, safety awareness, physical and mental state, level of performance etc. Environmental factors in the causation of accident include thermal conditions, humidity, vibration, dust gases, vapours, ventilation, slippery surfaces, inadequate supports, hazardous objects etc. 3.3 The Star Step Model Hugh Douglas, Safety Director of the Imperial Oil Company, proposed the Star Step Cause and Effect Sequence Model in his book titled 'Effective Loss Prevention'. This model follows a lugical series of steps (Douglas &amp; Crowe, 1976) Step I: This step comprises of formation of Purpose, Objective and Goal. Step II: In accomplishing the objectives resources are to be organised and administered in such a way that desired objective is attained. Step III: As far as resources are concerned, there is an upper level beyond which it is too costly to undertake or continue any activity. Exercise is undertaken to determine that upper limit. Step IV: Likewise, it is necessary to decide the lower limit beyond which the costs of loss would be very high. In the context of the safety management it is crucial to decide what are the bare minimum goals need to be </w:t>
+        <w:t xml:space="preserve">are: ability, knowledge, motivation, safety awareness, physical and mental state, level of performance etc. Environmental factors in the causation of accident include thermal conditions, humidity, vibration, dust gases, vapours, ventilation, slippery surfaces, inadequate supports, hazardous objects etc. 3.3 The Star Step Model Hugh Douglas, Safety Director of the Imperial Oil Company, proposed the Star Step Cause and Effect Sequence Model in his book titled 'Effective Loss Prevention'. This model follows a lugical series of steps (Douglas &amp; Crowe, 1976) Step I: This step comprises of formation of Purpose, Objective and Goal. Step II: In accomplishing the objectives </w:t>
       </w:r>
       <w:r>
         <w:rPr>
@@ -623,7 +752,7 @@
           <w:lang w:val="en-AE"/>
         </w:rPr>
         <w:lastRenderedPageBreak/>
-        <w:t>achieved Step V: The acceptable limit is a range within which tasks and conditions can be blended together in a variety of ways so that acceptable level of performance is attained. The upper limit and the lower limits of the resources determine the standard. Step VI: The acceptable range and the Lower acceptable limit or</w:t>
+        <w:t>resources are to be organised and administered in such a way that desired objective is attained. Step III: As far as resources are concerned, there is an upper level beyond which it is too costly to undertake or continue any activity. Exercise is undertaken to determine that upper limit. Step IV: Likewise, it is necessary to decide the lower limit beyond which the costs of loss would be very high. In the context of the safety management it is crucial to decide what are the bare minimum goals need to be achieved Step V: The acceptable limit is a range within which tasks and conditions can be blended together in a variety of ways so that acceptable level of performance is attained. The upper limit and the lower limits of the resources determine the standard. Step VI: The acceptable range and the Lower acceptable limit or</w:t>
       </w:r>
       <w:r>
         <w:rPr>
@@ -682,7 +811,18 @@
           <w:szCs w:val="24"/>
           <w:lang w:val="en-AE"/>
         </w:rPr>
-        <w:t>of the market forces, the prevailing sociopolitical values can exert influence in deciding the lower and upper acceptable limit. These limits would define the space and scope within which the organization could formulate the standards, objectives and goals to achieve its purpose for the safety management system to prevent loss due to injury and damage. 3.4 Accident Proneness Theory The idea that some individuals or groups of people are especially vulnerable or invulnerable to misfortune is very Old. In 1919, during World War</w:t>
+        <w:t xml:space="preserve">of the market forces, the prevailing sociopolitical values can exert influence in deciding the lower and upper acceptable limit. These limits would define the space and scope within which the organization could formulate the standards, objectives and goals to achieve its purpose for the safety management system to prevent loss due to injury and damage. </w:t>
+      </w:r>
+      <w:r>
+        <w:rPr>
+          <w:rFonts w:ascii="Arial" w:hAnsi="Arial" w:cs="Arial"/>
+          <w:kern w:val="0"/>
+          <w:sz w:val="24"/>
+          <w:szCs w:val="24"/>
+          <w:lang w:val="en-AE"/>
+        </w:rPr>
+        <w:lastRenderedPageBreak/>
+        <w:t>3.4 Accident Proneness Theory The idea that some individuals or groups of people are especially vulnerable or invulnerable to misfortune is very Old. In 1919, during World War</w:t>
       </w:r>
       <w:r>
         <w:rPr>
@@ -721,18 +861,7 @@
           <w:szCs w:val="24"/>
           <w:lang w:val="en-AE"/>
         </w:rPr>
-        <w:t xml:space="preserve">found that accidents were not evenly distributed but that a relatively small proportion of the workers had most of the accidents. To explain this phenomenon, they did not describe some </w:t>
-      </w:r>
-      <w:r>
-        <w:rPr>
-          <w:rFonts w:ascii="Arial" w:hAnsi="Arial" w:cs="Arial"/>
-          <w:kern w:val="0"/>
-          <w:sz w:val="24"/>
-          <w:szCs w:val="24"/>
-          <w:lang w:val="en-AE"/>
-        </w:rPr>
-        <w:lastRenderedPageBreak/>
-        <w:t>workers as ·prone" to accidents but developed the theory of unequal initial liability. According to this theory, a small minority of individuals has greater numbers of accidents than would be expected on the basis of chance alone. Taking the accident records of a large number of work groups, they compared the observed frequencies with three alternative hypothetical distributions. Further checks on consecutive time periods led them to propose that the presence of individuals with unequal liabilities best explained all the facts (Haight, 2001). In 1926, E.M.Newbold, followed-up the preliminary work of Greenwood and Woods. They studied the accident records of a large group of workers in 13 factories. Her result largely substantiated those of Greenwood and Woods. She was careful to point out, "It is not possible in a mass examination of this kind to find out how much of this may be due to individual differences in the conditions of work or how much to personal tendency, but there are many indications that some part, at any rate, is due to personal tendency". (In Haddon et aI., 1964: 397). Despite Newbold's caveat and her careful phrasing with respect to "personal tendency", her work has been widely cited as offering definite proof of the existence of individuals who are psychologically prone to accidents. Partially as the result of her research, the idea of accident proneness together with the belief that the best attack on industrial accidents is the detection and elimination of aCCident-prone workers was to dominate industrial psychology for some time. Finally, in 1939, using mOlor vehicle accident records, E. Farmer and E.G. Chambers substantiated the fact that accidents do not distribute themselves at random. They then administered psychological tests to accident-free and accident-repeating groups in an attempt to determine personal characteristics that might explain the differences observed (Goetsch,</w:t>
+        <w:t>found that accidents were not evenly distributed but that a relatively small proportion of the workers had most of the accidents. To explain this phenomenon, they did not describe some workers as ·prone" to accidents but developed the theory of unequal initial liability. According to this theory, a small minority of individuals has greater numbers of accidents than would be expected on the basis of chance alone. Taking the accident records of a large number of work groups, they compared the observed frequencies with three alternative hypothetical distributions. Further checks on consecutive time periods led them to propose that the presence of individuals with unequal liabilities best explained all the facts (Haight, 2001). In 1926, E.M.Newbold, followed-up the preliminary work of Greenwood and Woods. They studied the accident records of a large group of workers in 13 factories. Her result largely substantiated those of Greenwood and Woods. She was careful to point out, "It is not possible in a mass examination of this kind to find out how much of this may be due to individual differences in the conditions of work or how much to personal tendency, but there are many indications that some part, at any rate, is due to personal tendency". (In Haddon et aI., 1964: 397). Despite Newbold's caveat and her careful phrasing with respect to "personal tendency", her work has been widely cited as offering definite proof of the existence of individuals who are psychologically prone to accidents. Partially as the result of her research, the idea of accident proneness together with the belief that the best attack on industrial accidents is the detection and elimination of aCCident-prone workers was to dominate industrial psychology for some time. Finally, in 1939, using mOlor vehicle accident records, E. Farmer and E.G. Chambers substantiated the fact that accidents do not distribute themselves at random. They then administered psychological tests to accident-free and accident-repeating groups in an attempt to determine personal characteristics that might explain the differences observed (Goetsch,</w:t>
       </w:r>
       <w:r>
         <w:rPr>
@@ -791,7 +920,18 @@
           <w:szCs w:val="24"/>
           <w:lang w:val="en-AE"/>
         </w:rPr>
-        <w:t xml:space="preserve">the most important aspect is the failure to </w:t>
+        <w:t xml:space="preserve">the most important aspect </w:t>
+      </w:r>
+      <w:r>
+        <w:rPr>
+          <w:rFonts w:ascii="Arial" w:hAnsi="Arial" w:cs="Arial"/>
+          <w:kern w:val="0"/>
+          <w:sz w:val="24"/>
+          <w:szCs w:val="24"/>
+          <w:lang w:val="en-AE"/>
+        </w:rPr>
+        <w:lastRenderedPageBreak/>
+        <w:t xml:space="preserve">is the failure to </w:t>
       </w:r>
       <w:r>
         <w:rPr>
@@ -813,18 +953,7 @@
           <w:szCs w:val="24"/>
           <w:lang w:val="en-AE"/>
         </w:rPr>
-        <w:t xml:space="preserve">an environmental exposure or risk as some individuals are more likely to be exposed to hazardous occupations or environments and thus to incur more accidents. From the theoretical point of view, there is some reason to doubt the existence of any identifiable personality type that could be labelled as the accident-prone personality. Most of the studies have shown that individuals with higher number of accident in one yeardo not continue to experience the same in succeeding years. </w:t>
-      </w:r>
-      <w:r>
-        <w:rPr>
-          <w:rFonts w:ascii="Arial" w:hAnsi="Arial" w:cs="Arial"/>
-          <w:kern w:val="0"/>
-          <w:sz w:val="24"/>
-          <w:szCs w:val="24"/>
-          <w:lang w:val="en-AE"/>
-        </w:rPr>
-        <w:lastRenderedPageBreak/>
-        <w:t xml:space="preserve">Therefore, today safety professionals think less in terms of proneness as a causative agent and look for other theories to explain the reason for accident repeaters (Heinrich, Petersen &amp; Ross, 1980). 3.5 Human Factors Models of Accident Causation Human factors models of accident causation refer to distracting influences upon the worker by either internal or </w:t>
+        <w:t xml:space="preserve">an environmental exposure or risk as some individuals are more likely to be exposed to hazardous occupations or environments and thus to incur more accidents. From the theoretical point of view, there is some reason to doubt the existence of any identifiable personality type that could be labelled as the accident-prone personality. Most of the studies have shown that individuals with higher number of accident in one yeardo not continue to experience the same in succeeding years. Therefore, today safety professionals think less in terms of proneness as a causative agent and look for other theories to explain the reason for accident repeaters (Heinrich, Petersen &amp; Ross, 1980). 3.5 Human Factors Models of Accident Causation Human factors models of accident causation refer to distracting influences upon the worker by either internal or </w:t>
       </w:r>
       <w:r>
         <w:rPr>
@@ -883,7 +1012,7 @@
           <w:szCs w:val="24"/>
           <w:lang w:val="en-AE"/>
         </w:rPr>
-        <w:t xml:space="preserve">or she has responded inappropriately. If a person disregards an established safety procedure, he or she has responded inappropriately. Such responses can lead to accidents. In addition to inappropriate responses this component includes workstation incompatibility. The incompatibility of a person's workstation with regard to size, force reach, feels and similar factors can lead to accidents and injuries. Inappropriate Activities: Human error can be the result of inappropriate activities. For example, a person undertakes a task but does not know how to do it. Or, a person misjudges the degree of risk involved in a given task and attempts to carryout the job on the basis of that misjudgement. Such </w:t>
+        <w:t xml:space="preserve">or she has responded inappropriately. If a person disregards an established safety procedure, he or she has responded inappropriately. Such responses can lead to accidents. In addition to </w:t>
       </w:r>
       <w:r>
         <w:rPr>
@@ -894,7 +1023,7 @@
           <w:lang w:val="en-AE"/>
         </w:rPr>
         <w:lastRenderedPageBreak/>
-        <w:t>inappropriate activities may lead to accidents and injuries (Reason, 1990). 3.5.2 The Petersen Accident-Incident Causation Model In 1982, Dan 'Petersen, a safety consultant proposed this model in his book titled Human Error Reduction. This model suggests human error is callsed by three broad factors namely a) overload; b) Ergonomic traps and c) decision to err. a) Overload is 'a mismatch of capacity with load in a state. An individual's</w:t>
+        <w:t>inappropriate responses this component includes workstation incompatibility. The incompatibility of a person's workstation with regard to size, force reach, feels and similar factors can lead to accidents and injuries. Inappropriate Activities: Human error can be the result of inappropriate activities. For example, a person undertakes a task but does not know how to do it. Or, a person misjudges the degree of risk involved in a given task and attempts to carryout the job on the basis of that misjudgement. Such inappropriate activities may lead to accidents and injuries (Reason, 1990). 3.5.2 The Petersen Accident-Incident Causation Model In 1982, Dan 'Petersen, a safety consultant proposed this model in his book titled Human Error Reduction. This model suggests human error is callsed by three broad factors namely a) overload; b) Ergonomic traps and c) decision to err. a) Overload is 'a mismatch of capacity with load in a state. An individual's</w:t>
       </w:r>
       <w:r>
         <w:rPr>
@@ -999,7 +1128,18 @@
           <w:szCs w:val="24"/>
           <w:lang w:val="en-AE"/>
         </w:rPr>
-        <w:t>safely. Such things happen due to peer pressure, appraisal of the boss, priorities of the management and personal values. It may also happen as they perceive a low probability of an . accident happening to them or because they perceive a low potential cost to them of the accident (Lawton &amp; Parker, 1998). c} Ergonomic Traps occur due to faulty workstation design and incompatible displays or controls. Thus, human error is the outcome of overload, decision to err and ergonomic trap (Reason, 1990). In the causation of accidents human error and system failure play major role. There are many potential systems failures which are basically • organisational factors related. Management fails to establish a comprehensive safety policy. Responsibility and authority with regard to safety are not clearly defined. Safety procedures such as measurement, inspection, correction and investigation are ignored or given insufficient attention. Employees do not receive a proper orientation. Employees are not given sufficient safety training. These are some examples of many types of systems failures that might occur according to Petersen's Accident-Incident Causation Model.</w:t>
+        <w:t xml:space="preserve">safely. Such things happen due to peer pressure, appraisal of the boss, priorities of the management and personal values. It may also happen as they perceive a low probability of an . accident happening to them or because they perceive a low potential cost to them of the accident (Lawton &amp; Parker, 1998). c} Ergonomic Traps occur due to faulty workstation design and incompatible displays or controls. Thus, human error is the outcome of overload, decision to err and ergonomic trap (Reason, 1990). In the causation of accidents human error and system failure play major role. There are many potential systems failures which are basically • organisational factors related. Management fails to establish a comprehensive safety policy. Responsibility and authority with regard to safety are not clearly defined. Safety procedures such as measurement, inspection, correction and investigation are ignored or given insufficient </w:t>
+      </w:r>
+      <w:r>
+        <w:rPr>
+          <w:rFonts w:ascii="Arial" w:hAnsi="Arial" w:cs="Arial"/>
+          <w:kern w:val="0"/>
+          <w:sz w:val="24"/>
+          <w:szCs w:val="24"/>
+          <w:lang w:val="en-AE"/>
+        </w:rPr>
+        <w:lastRenderedPageBreak/>
+        <w:t>attention. Employees do not receive a proper orientation. Employees are not given sufficient safety training. These are some examples of many types of systems failures that might occur according to Petersen's Accident-Incident Causation Model.</w:t>
       </w:r>
       <w:r>
         <w:rPr>
@@ -1028,7 +1168,24 @@
           <w:szCs w:val="24"/>
           <w:lang w:val="en-AE"/>
         </w:rPr>
-        <w:t xml:space="preserve">This theoretical framework in very general terms explains causal association between diseases or other biologic processes (accidents) and specific environmental experiences. In medicine and </w:t>
+        <w:t>This theoretical framework in very general terms explains causal association between diseases or other biologic processes (accidents) and specific environmental experiences. In medicine and epidemiology, concepts corresponding to Heinrich's first three dominoes would be Host (human), Agent (hazard). and Environment. All kinds of illness including injury are considered as results of interactions between these three categories. The science of epidemiology was developed from the perspective of infectious diseases, which is also reflected in its vocabulary. Diseases were generally seen as results of impacts from external 'agents', such as bacteria or virus, affecting the 'host' and environmental conditions could either conveyor restrain this process (Anderson, 1998). From the perspective of . epidemiological model an accident is defined as 'the unexpected, unavoidable unintentional act resulting from the interaction of host, agent, and environmental factors within situations which involve risk taking and perception of danger' (Suchman, In Heinrich et a/. , 1980) In this model two important components namely, predisposition characteristics and situational characteristics, are instrumental in the accident conditions and accident effects. Accident effects are the injuries and damages inflicted upon the peopls or the property. These effects are the measurable indices of the accident. Conditions under which accident takes place are unexpected, unavoidable and unintentional act resulting from the predisposition characteristics and situational characteristics. Predisposition characteristics include the susceptibility of the people (host), hazardous environment, injury producing agent etc. Situational characteristics are risk assessment by individual, peer pressure, priorities of the supervisor and prevailing attitude. For example, if an employee who is particularly susceptible to pressure from the people in the position of power (predisposition characteristic) were pressured by his supervisor (situational characteristic) to speed up his operation, the result would be increased probability of an accident.</w:t>
+      </w:r>
+      <w:r>
+        <w:rPr>
+          <w:sz w:val="24"/>
+          <w:szCs w:val="24"/>
+        </w:rPr>
+        <w:t xml:space="preserve"> </w:t>
+      </w:r>
+      <w:r>
+        <w:rPr>
+          <w:rFonts w:ascii="Arial" w:hAnsi="Arial" w:cs="Arial"/>
+          <w:kern w:val="0"/>
+          <w:sz w:val="24"/>
+          <w:szCs w:val="24"/>
+          <w:lang w:val="en-AE"/>
+        </w:rPr>
+        <w:t xml:space="preserve">Dr. William Haddon Jr., known as the father of modern injury epidemiology, proposed a framework for describing the causes of accidents and directing countermeasures in road safety. He introduces three phases of interaction, namely Pre Crash (pre-event), Crash (event) and Post Crash (post-event) as well as three groups of factors involved in each of the phases of interaction that lead to end-results of losses namely human, vehicle </w:t>
       </w:r>
       <w:r>
         <w:rPr>
@@ -1039,24 +1196,64 @@
           <w:lang w:val="en-AE"/>
         </w:rPr>
         <w:lastRenderedPageBreak/>
-        <w:t>epidemiology, concepts corresponding to Heinrich's first three dominoes would be Host (human), Agent (hazard). and Environment. All kinds of illness including injury are considered as results of interactions between these three categories. The science of epidemiology was developed from the perspective of infectious diseases, which is also reflected in its vocabulary. Diseases were generally seen as results of impacts from external 'agents', such as bacteria or virus, affecting the 'host' and environmental conditions could either conveyor restrain this process (Anderson, 1998). From the perspective of . epidemiological model an accident is defined as 'the unexpected, unavoidable unintentional act resulting from the interaction of host, agent, and environmental factors within situations which involve risk taking and perception of danger' (Suchman, In Heinrich et a/. , 1980) In this model two important components namely, predisposition characteristics and situational characteristics, are instrumental in the accident conditions and accident effects. Accident effects are the injuries and damages inflicted upon the peopls or the property. These effects are the measurable indices of the accident. Conditions under which accident takes place are unexpected, unavoidable and unintentional act resulting from the predisposition characteristics and situational characteristics. Predisposition characteristics include the susceptibility of the people (host), hazardous environment, injury producing agent etc. Situational characteristics are risk assessment by individual, peer pressure, priorities of the supervisor and prevailing attitude. For example, if an employee who is particularly susceptible to pressure from the people in the position of power (predisposition characteristic) were pressured by his supervisor (situational characteristic) to speed up his operation, the result would be increased probability of an accident.</w:t>
-      </w:r>
-      <w:r>
-        <w:rPr>
-          <w:sz w:val="24"/>
-          <w:szCs w:val="24"/>
-        </w:rPr>
-        <w:t xml:space="preserve"> </w:t>
-      </w:r>
-      <w:r>
-        <w:rPr>
-          <w:rFonts w:ascii="Arial" w:hAnsi="Arial" w:cs="Arial"/>
-          <w:kern w:val="0"/>
-          <w:sz w:val="24"/>
-          <w:szCs w:val="24"/>
-          <w:lang w:val="en-AE"/>
-        </w:rPr>
-        <w:t xml:space="preserve">Dr. William Haddon Jr., known as the father of modern injury epidemiology, proposed a framework for describing the causes of accidents and directing countermeasures in road safety. He introduces three phases of interaction, namely Pre Crash (pre-event), Crash (event) and Post Crash (post-event) as well as three groups of factors involved in each of the phases of interaction that lead to end-results of losses namely human, vehicle and equipment and Environment. By combining the phases (in the rows) with the factor (in the columns) a 3X3 matrix (known as Haddon Matrix) is constructed for categorising road losses, countermeasures and program efficiency. later, Haddon refined the model to its current form listing the columns as Human (or Host); Vehicles (or Agents) and equipment; physical environment and socioeconomic environment (Runyan, 2003). The model is mostly used to conceptualise etiologic factors for traffic </w:t>
+        <w:t xml:space="preserve">and equipment and Environment. By combining the phases (in the rows) with the factor (in the columns) a 3X3 matrix (known as Haddon Matrix) is constructed for categorising road losses, countermeasures and program efficiency. later, Haddon refined the model to its current form listing the columns as Human (or Host); Vehicles (or Agents) and equipment; physical environment and socioeconomic environment (Runyan, 2003). The model is mostly used to conceptualise etiologic factors for traffic injury and to identify potential preventive strategies for effective safety interventions (Sadauskas, 2003). Wider application of Haddon's Matrix and application of 10 point countermeasure in preventing hazard in the industries will bring into focus people, technology and structure related organisational and faclors. 3.7 The Systems Theory of Causation The very concept of 'systems' provide a general framework for modelling mutual and complex interactions in virtually aI/ types of applications, from technology and biology, to economy, psychology, and sociology. By means of systems theory, it· is possible to describe the dynamics of such circumstances in more detail and to understand under which circumstances a given system transform into new, and perhaps unwanted, stages or modes of operation .. In the late 1960s, Surry explored the nature of </w:t>
+      </w:r>
+      <w:r>
+        <w:rPr>
+          <w:rFonts w:ascii="HiddenHorzOCR" w:eastAsia="HiddenHorzOCR" w:hAnsi="Arial" w:cs="HiddenHorzOCR"/>
+          <w:kern w:val="0"/>
+          <w:sz w:val="24"/>
+          <w:szCs w:val="24"/>
+          <w:lang w:val="en-AE"/>
+        </w:rPr>
+        <w:t xml:space="preserve">man~environment </w:t>
+      </w:r>
+      <w:r>
+        <w:rPr>
+          <w:rFonts w:ascii="Arial" w:hAnsi="Arial" w:cs="Arial"/>
+          <w:kern w:val="0"/>
+          <w:sz w:val="24"/>
+          <w:szCs w:val="24"/>
+          <w:lang w:val="en-AE"/>
+        </w:rPr>
+        <w:t>interactions from a behavioural and systems-oriented view, in order to better understanding why such interactions give rise to accident risks, and why latent risks are transformed into accidents and injuries. Surry's model consists of two sequences. The first one analyses the risk build-up from normal man-machineenvironment inte(action, and the second one describes the dynamics of</w:t>
+      </w:r>
+      <w:r>
+        <w:rPr>
+          <w:sz w:val="24"/>
+          <w:szCs w:val="24"/>
+        </w:rPr>
+        <w:t xml:space="preserve"> </w:t>
+      </w:r>
+      <w:r>
+        <w:rPr>
+          <w:rFonts w:ascii="Arial" w:hAnsi="Arial" w:cs="Arial"/>
+          <w:kern w:val="0"/>
+          <w:sz w:val="24"/>
+          <w:szCs w:val="24"/>
+          <w:lang w:val="en-AE"/>
+        </w:rPr>
+        <w:t xml:space="preserve">accidents and what makes some result in injury and some not(Surry, 1969), In the mid 1970s, a Swedish research group, concurrently active with a project on occupational accidents in the city of Malmo, performed an evaluation of Surry's model based on the authentic material collected through the project. In spite of its clear merits the model was found to include some important limitations, mainly biases towards the behaviour of the individual The mOdel was </w:t>
+      </w:r>
+      <w:r>
+        <w:rPr>
+          <w:rFonts w:ascii="HiddenHorzOCR" w:eastAsia="HiddenHorzOCR" w:hAnsi="Arial" w:cs="HiddenHorzOCR"/>
+          <w:kern w:val="0"/>
+          <w:sz w:val="24"/>
+          <w:szCs w:val="24"/>
+          <w:lang w:val="en-AE"/>
+        </w:rPr>
+        <w:t xml:space="preserve">fc~nd </w:t>
+      </w:r>
+      <w:r>
+        <w:rPr>
+          <w:rFonts w:ascii="Arial" w:hAnsi="Arial" w:cs="Arial"/>
+          <w:kern w:val="0"/>
+          <w:sz w:val="24"/>
+          <w:szCs w:val="24"/>
+          <w:lang w:val="en-AE"/>
+        </w:rPr>
+        <w:t xml:space="preserve">to pay no attention to the technical and environmental circumstances and their origin. Many accidents occur in disturbed and deviated situations, which demand corrective and improvising actions from the individual. In such situations, it is important to analyse the background of these deviations, rather than focus on why the individual did not manage the upcoming situation properly (Anderson et aI., 1978). The most widely used systems model is that developed by R.J. Firenzie (Firenzie, 1978). The model has three important blocks. </w:t>
       </w:r>
       <w:r>
         <w:rPr>
@@ -1067,7 +1264,24 @@
           <w:lang w:val="en-AE"/>
         </w:rPr>
         <w:lastRenderedPageBreak/>
-        <w:t xml:space="preserve">injury and to identify potential preventive strategies for effective safety interventions (Sadauskas, 2003). Wider application of Haddon's Matrix and application of 10 point countermeasure in preventing hazard in the industries will bring into focus people, technology and structure related organisational and faclors. 3.7 The Systems Theory of Causation The very concept of 'systems' provide a general framework for modelling mutual and complex interactions in virtually aI/ types of applications, from technology and biology, to economy, psychology, and sociology. By means of systems theory, it· is possible to describe the dynamics of such circumstances in more detail and to understand under which circumstances a given system transform into new, and perhaps unwanted, stages or modes of operation .. In the late 1960s, Surry explored the nature of </w:t>
+        <w:t>First block consists of interaction among man-machine-environment. The. second block comprises of the process of collection of information, weighing of risks and decision making. The third block is the task to be performed as the outcome of the processes involved in the previous two blocks. The feedback loop connects the third and the first block. It is evident from this model that as the person interacts with a machine within an environment to perform a task, three activities namely collection of information, weighing of risks and decision making to perform the task take place. Based on the information that has been collected by observing and mentally noting the ciJrrent circumstances, the person weighs the risks and decides whether or not to perform the task under existing circumstances. For example, a machine operator is working on a rush order against a fast approaching deadline. An important safety device has malfunctioned on his machine. To simply take it off will interrupt work for only five minutes, but it will also increase the probability of an accident. However, to replace it could take up to an hour. Should the operator remove the safety guard and proceed with the task or take the time to replace it? The operator and his supervisor might assess the situation (collect information), weigh the</w:t>
+      </w:r>
+      <w:r>
+        <w:rPr>
+          <w:sz w:val="24"/>
+          <w:szCs w:val="24"/>
+        </w:rPr>
+        <w:t xml:space="preserve"> </w:t>
+      </w:r>
+      <w:r>
+        <w:rPr>
+          <w:rFonts w:ascii="Arial" w:hAnsi="Arial" w:cs="Arial"/>
+          <w:kern w:val="0"/>
+          <w:sz w:val="24"/>
+          <w:szCs w:val="24"/>
+          <w:lang w:val="en-AE"/>
+        </w:rPr>
+        <w:t xml:space="preserve">risks and make a decision to perform the task. For this reason Firenzie recommends the five factors be considered before beginning the process of collecting information, weighing risks and making decision. These factors are: a) Job requirements; b) The worker's abilities and limitations; c) What is gained if the task is successfully accomplished; d) What is lost if the task is attempted but fails and e) What is lost if the task is not attempted. It is particularly i:-:-:portant to consider these factors when stressors such as noise, time, constraints, or pressure from a supervisor might tend to cloud one's judgement (Firenzie, 1978). One of the basic concepts in systems theory is homeostasis or equilibrium (balance). A system is stable when it runs according to the intentions of its creator. When exposed to perturbations (disturbances), it should have a built-in capacity to regain balance, like a pedestrian being pushed, a car and its driver skidding, </w:t>
       </w:r>
       <w:r>
         <w:rPr>
@@ -1077,54 +1291,17 @@
           <w:szCs w:val="24"/>
           <w:lang w:val="en-AE"/>
         </w:rPr>
-        <w:t xml:space="preserve">man~environment </w:t>
-      </w:r>
-      <w:r>
-        <w:rPr>
-          <w:rFonts w:ascii="Arial" w:hAnsi="Arial" w:cs="Arial"/>
-          <w:kern w:val="0"/>
-          <w:sz w:val="24"/>
-          <w:szCs w:val="24"/>
-          <w:lang w:val="en-AE"/>
-        </w:rPr>
-        <w:t>interactions from a behavioural and systems-oriented view, in order to better understanding why such interactions give rise to accident risks, and why latent risks are transformed into accidents and injuries. Surry's model consists of two sequences. The first one analyses the risk build-up from normal man-machineenvironment inte(action, and the second one describes the dynamics of</w:t>
-      </w:r>
-      <w:r>
-        <w:rPr>
-          <w:sz w:val="24"/>
-          <w:szCs w:val="24"/>
-        </w:rPr>
-        <w:t xml:space="preserve"> </w:t>
-      </w:r>
-      <w:r>
-        <w:rPr>
-          <w:rFonts w:ascii="Arial" w:hAnsi="Arial" w:cs="Arial"/>
-          <w:kern w:val="0"/>
-          <w:sz w:val="24"/>
-          <w:szCs w:val="24"/>
-          <w:lang w:val="en-AE"/>
-        </w:rPr>
-        <w:t xml:space="preserve">accidents and what makes some result in injury and some not(Surry, 1969), In the mid 1970s, a Swedish research group, concurrently active with a project on occupational accidents in the city of Malmo, performed an evaluation of Surry's model based on the authentic material collected through the project. In spite of its clear merits the model was found to include some important limitations, mainly biases towards the behaviour of the individual The mOdel was </w:t>
-      </w:r>
-      <w:r>
-        <w:rPr>
-          <w:rFonts w:ascii="HiddenHorzOCR" w:eastAsia="HiddenHorzOCR" w:hAnsi="Arial" w:cs="HiddenHorzOCR"/>
-          <w:kern w:val="0"/>
-          <w:sz w:val="24"/>
-          <w:szCs w:val="24"/>
-          <w:lang w:val="en-AE"/>
-        </w:rPr>
-        <w:t xml:space="preserve">fc~nd </w:t>
-      </w:r>
-      <w:r>
-        <w:rPr>
-          <w:rFonts w:ascii="Arial" w:hAnsi="Arial" w:cs="Arial"/>
-          <w:kern w:val="0"/>
-          <w:sz w:val="24"/>
-          <w:szCs w:val="24"/>
-          <w:lang w:val="en-AE"/>
-        </w:rPr>
-        <w:t xml:space="preserve">to pay no attention to the technical and environmental circumstances and their origin. Many accidents occur in disturbed and deviated situations, which demand corrective and improvising actions from the individual. In such situations, it is important to analyse the background of these deviations, rather than focus on why the individual did not manage the upcoming situation properly (Anderson et aI., 1978). The most widely used systems model is that developed by R.J. Firenzie (Firenzie, 1978). The model has three important blocks. First block consists of interaction among man-machine-environment. The. second block comprises of the process of collection of information, weighing of risks and decision making. The third block is the task to be performed as the outcome of the processes involved in the previous two blocks. The feedback loop connects the third and the first block. It is evident from this model that as the person interacts with a machine within an environment to perform a task, three activities namely collection of </w:t>
+        <w:t xml:space="preserve">~nd </w:t>
+      </w:r>
+      <w:r>
+        <w:rPr>
+          <w:rFonts w:ascii="Arial" w:hAnsi="Arial" w:cs="Arial"/>
+          <w:kern w:val="0"/>
+          <w:sz w:val="24"/>
+          <w:szCs w:val="24"/>
+          <w:lang w:val="en-AE"/>
+        </w:rPr>
+        <w:t xml:space="preserve">so on. In more complex settings, analogous examples could include the regain.ing of stability in a nuclear power plant or an aircraft subjected to perturbations, either automatically or by proper actions taken by the staff. When a system is exposed to perturbations beyond its recovery capacities, an unstable process is initiated which, depending on contextual factors, may result in an accident with manifest human or material damage, sometime even cascading accidental processes with major loses </w:t>
       </w:r>
       <w:r>
         <w:rPr>
@@ -1135,55 +1312,7 @@
           <w:lang w:val="en-AE"/>
         </w:rPr>
         <w:lastRenderedPageBreak/>
-        <w:t>information, weighing of risks and decision making to perform the task take place. Based on the information that has been collected by observing and mentally noting the ciJrrent circumstances, the person weighs the risks and decides whether or not to perform the task under existing circumstances. For example, a machine operator is working on a rush order against a fast approaching deadline. An important safety device has malfunctioned on his machine. To simply take it off will interrupt work for only five minutes, but it will also increase the probability of an accident. However, to replace it could take up to an hour. Should the operator remove the safety guard and proceed with the task or take the time to replace it? The operator and his supervisor might assess the situation (collect information), weigh the</w:t>
-      </w:r>
-      <w:r>
-        <w:rPr>
-          <w:sz w:val="24"/>
-          <w:szCs w:val="24"/>
-        </w:rPr>
-        <w:t xml:space="preserve"> </w:t>
-      </w:r>
-      <w:r>
-        <w:rPr>
-          <w:rFonts w:ascii="Arial" w:hAnsi="Arial" w:cs="Arial"/>
-          <w:kern w:val="0"/>
-          <w:sz w:val="24"/>
-          <w:szCs w:val="24"/>
-          <w:lang w:val="en-AE"/>
-        </w:rPr>
-        <w:t xml:space="preserve">risks and make a decision to perform the task. For this reason Firenzie recommends the five factors be considered before beginning the process of collecting information, weighing risks and making decision. These factors are: a) Job requirements; b) The worker's abilities and limitations; c) What is gained if the task is successfully accomplished; d) What is lost if the task is attempted but fails and e) What is lost if the task is not attempted. It is particularly i:-:-:portant to consider these factors when stressors such as noise, time, constraints, or pressure from a supervisor might tend to cloud one's judgement (Firenzie, 1978). One of the basic concepts in systems theory is homeostasis or equilibrium (balance). A system is stable when it runs according to the intentions of its creator. When exposed to perturbations (disturbances), it should have a built-in capacity to regain balance, like a pedestrian being pushed, a car and its driver skidding, </w:t>
-      </w:r>
-      <w:r>
-        <w:rPr>
-          <w:rFonts w:ascii="HiddenHorzOCR" w:eastAsia="HiddenHorzOCR" w:hAnsi="Arial" w:cs="HiddenHorzOCR"/>
-          <w:kern w:val="0"/>
-          <w:sz w:val="24"/>
-          <w:szCs w:val="24"/>
-          <w:lang w:val="en-AE"/>
-        </w:rPr>
-        <w:t xml:space="preserve">~nd </w:t>
-      </w:r>
-      <w:r>
-        <w:rPr>
-          <w:rFonts w:ascii="Arial" w:hAnsi="Arial" w:cs="Arial"/>
-          <w:kern w:val="0"/>
-          <w:sz w:val="24"/>
-          <w:szCs w:val="24"/>
-          <w:lang w:val="en-AE"/>
-        </w:rPr>
-        <w:t xml:space="preserve">so on. In more complex settings, analogous examples could include the regain.ing of stability in a nuclear power plant or an aircraft subjected to perturbations, either automatically or by proper actions taken by the staff. When a system is exposed to perturbations beyond its recovery capacities, an unstable process is initiated which, depending on contextual factors, may result in an accident with manifest human or material damage, sometime even cascading accidental processes with major loses (8enner, 1975). 3.8 The Sociological Theory of Accident Causation An eminent organisati0nal sociologist Charles Perrow of the University of WisconSin, in USA is the proponent of this theory. He has been shaping his theory for more than two decades since the publication of his foundational work titled "Normal accidents: Living with high-risk technologies" in 1984. In his book Perrow is' the first to propose the framework for characterising complex technologies such as air traffic, marine traffic, </w:t>
-      </w:r>
-      <w:r>
-        <w:rPr>
-          <w:rFonts w:ascii="Arial" w:hAnsi="Arial" w:cs="Arial"/>
-          <w:kern w:val="0"/>
-          <w:sz w:val="24"/>
-          <w:szCs w:val="24"/>
-          <w:lang w:val="en-AE"/>
-        </w:rPr>
-        <w:lastRenderedPageBreak/>
-        <w:t>chemical plants, dams and specially nuclear power plants according to their risk vulnerability. 'Normal' accidents are the events that seem to start with something ordinary or that happens al/ the time and almost always without causing great harm. But,</w:t>
+        <w:t>(8enner, 1975). 3.8 The Sociological Theory of Accident Causation An eminent organisati0nal sociologist Charles Perrow of the University of WisconSin, in USA is the proponent of this theory. He has been shaping his theory for more than two decades since the publication of his foundational work titled "Normal accidents: Living with high-risk technologies" in 1984. In his book Perrow is' the first to propose the framework for characterising complex technologies such as air traffic, marine traffic, chemical plants, dams and specially nuclear power plants according to their risk vulnerability. 'Normal' accidents are the events that seem to start with something ordinary or that happens al/ the time and almost always without causing great harm. But,</w:t>
       </w:r>
       <w:r>
         <w:rPr>
@@ -1264,7 +1393,18 @@
           <w:szCs w:val="24"/>
           <w:lang w:val="en-AE"/>
         </w:rPr>
-        <w:t xml:space="preserve">of system failure (Jermier, 2004). Perrow believed that it is unexpected, unpredictable, unintentional but normal that "complex systems threaten to bring us down" (Perrow, 1999: p. VII). Perrow developed his theoretical framework and published the book "Normal accidents: Living with high-risk techno!ogies' based on his analysis of the Three Mile Island (TMI) nuclear reactor accident documents in the Harrisburg, Pennsylvania areas of the USA in 1979. In fact, he was prompted to write the book to document his objections to the Kemeny report on TMI as the report primarily blamed the plant operators for the accident. He observedsuch apparently trivial events cascade through the organisational system in unpredictable </w:t>
+        <w:t xml:space="preserve">of system failure (Jermier, 2004). Perrow believed that it is unexpected, unpredictable, unintentional but normal that "complex systems threaten to bring us down" (Perrow, 1999: p. VII). Perrow developed his theoretical framework and published the book "Normal accidents: Living with high-risk techno!ogies' based </w:t>
+      </w:r>
+      <w:r>
+        <w:rPr>
+          <w:rFonts w:ascii="Arial" w:hAnsi="Arial" w:cs="Arial"/>
+          <w:kern w:val="0"/>
+          <w:sz w:val="24"/>
+          <w:szCs w:val="24"/>
+          <w:lang w:val="en-AE"/>
+        </w:rPr>
+        <w:lastRenderedPageBreak/>
+        <w:t xml:space="preserve">on his analysis of the Three Mile Island (TMI) nuclear reactor accident documents in the Harrisburg, Pennsylvania areas of the USA in 1979. In fact, he was prompted to write the book to document his objections to the Kemeny report on TMI as the report primarily blamed the plant operators for the accident. He observedsuch apparently trivial events cascade through the organisational system in unpredictable </w:t>
       </w:r>
       <w:r>
         <w:rPr>
@@ -1286,18 +1426,7 @@
           <w:szCs w:val="24"/>
           <w:lang w:val="en-AE"/>
         </w:rPr>
-        <w:t xml:space="preserve">to cause a large event with severe consequences. This book is a classic analysis of </w:t>
-      </w:r>
-      <w:r>
-        <w:rPr>
-          <w:rFonts w:ascii="Arial" w:hAnsi="Arial" w:cs="Arial"/>
-          <w:kern w:val="0"/>
-          <w:sz w:val="24"/>
-          <w:szCs w:val="24"/>
-          <w:lang w:val="en-AE"/>
-        </w:rPr>
-        <w:lastRenderedPageBreak/>
-        <w:t xml:space="preserve">complex organisational systems and their risk vulnerability from the pOint of view of a social scientist. In sharp contrast to Person The.ory or System Theory wherein focus is on isolated errors of individual human operators or design flaws in individual components, Perrow's framework focuses on explanation of serious accidents in terms of structural factors and combinations of problems. Perrow's framework of the organisational system in explaining catastrophies has two dimensions namely, interactive complexity (high to low non-linear interaction) and coupling (tight to loose spatial, temporal and other patterns of buffering among components). According to him ' no </w:t>
+        <w:t xml:space="preserve">to cause a large event with severe consequences. This book is a classic analysis of complex organisational systems and their risk vulnerability from the pOint of view of a social scientist. In sharp contrast to Person The.ory or System Theory wherein focus is on isolated errors of individual human operators or design flaws in individual components, Perrow's framework focuses on explanation of serious accidents in terms of structural factors and combinations of problems. Perrow's framework of the organisational system in explaining catastrophies has two dimensions namely, interactive complexity (high to low non-linear interaction) and coupling (tight to loose spatial, temporal and other patterns of buffering among components). According to him ' no </w:t>
       </w:r>
       <w:r>
         <w:rPr>
@@ -1349,37 +1478,38 @@
           <w:szCs w:val="24"/>
           <w:lang w:val="en-AE"/>
         </w:rPr>
-        <w:t xml:space="preserve"> </w:t>
-      </w:r>
-      <w:r>
-        <w:rPr>
-          <w:rFonts w:ascii="Arial" w:hAnsi="Arial" w:cs="Arial"/>
-          <w:kern w:val="0"/>
-          <w:sz w:val="24"/>
-          <w:szCs w:val="24"/>
-          <w:lang w:val="en-AE"/>
-        </w:rPr>
-        <w:t>that accidents such as TML and number of others, aI/ began with a mechanical</w:t>
-      </w:r>
-      <w:r>
-        <w:rPr>
-          <w:rFonts w:ascii="Arial" w:hAnsi="Arial" w:cs="Arial"/>
-          <w:kern w:val="0"/>
-          <w:sz w:val="24"/>
-          <w:szCs w:val="24"/>
-          <w:lang w:val="en-AE"/>
-        </w:rPr>
-        <w:t xml:space="preserve"> </w:t>
-      </w:r>
-      <w:r>
-        <w:rPr>
-          <w:rFonts w:ascii="Arial" w:hAnsi="Arial" w:cs="Arial"/>
-          <w:kern w:val="0"/>
-          <w:sz w:val="24"/>
-          <w:szCs w:val="24"/>
-          <w:lang w:val="en-AE"/>
-        </w:rPr>
-        <w:t>or other technical mishap and then spun out of control through a series of</w:t>
+        <w:t xml:space="preserve"> that accidents such as TML and number of others, aI/ began with a mechanical</w:t>
+      </w:r>
+      <w:r>
+        <w:rPr>
+          <w:rFonts w:ascii="Arial" w:hAnsi="Arial" w:cs="Arial"/>
+          <w:kern w:val="0"/>
+          <w:sz w:val="24"/>
+          <w:szCs w:val="24"/>
+          <w:lang w:val="en-AE"/>
+        </w:rPr>
+        <w:t xml:space="preserve"> </w:t>
+      </w:r>
+      <w:r>
+        <w:rPr>
+          <w:rFonts w:ascii="Arial" w:hAnsi="Arial" w:cs="Arial"/>
+          <w:kern w:val="0"/>
+          <w:sz w:val="24"/>
+          <w:szCs w:val="24"/>
+          <w:lang w:val="en-AE"/>
+        </w:rPr>
+        <w:t xml:space="preserve">or other technical mishap and then spun out of </w:t>
+      </w:r>
+      <w:r>
+        <w:rPr>
+          <w:rFonts w:ascii="Arial" w:hAnsi="Arial" w:cs="Arial"/>
+          <w:kern w:val="0"/>
+          <w:sz w:val="24"/>
+          <w:szCs w:val="24"/>
+          <w:lang w:val="en-AE"/>
+        </w:rPr>
+        <w:lastRenderedPageBreak/>
+        <w:t>control through a series of</w:t>
       </w:r>
       <w:r>
         <w:rPr>
@@ -1519,18 +1649,7 @@
           <w:szCs w:val="24"/>
           <w:lang w:val="en-AE"/>
         </w:rPr>
-        <w:t xml:space="preserve">multiple failures, each small </w:t>
-      </w:r>
-      <w:r>
-        <w:rPr>
-          <w:rFonts w:ascii="Arial" w:hAnsi="Arial" w:cs="Arial"/>
-          <w:kern w:val="0"/>
-          <w:sz w:val="24"/>
-          <w:szCs w:val="24"/>
-          <w:lang w:val="en-AE"/>
-        </w:rPr>
-        <w:lastRenderedPageBreak/>
-        <w:t>and insignificant on its own, engender</w:t>
+        <w:t>multiple failures, each small and insignificant on its own, engender</w:t>
       </w:r>
       <w:r>
         <w:rPr>
@@ -2009,63 +2128,7 @@
           <w:szCs w:val="24"/>
           <w:lang w:val="en-AE"/>
         </w:rPr>
-        <w:t>the psycho-social factors of the individual and the mechanical or physical</w:t>
-      </w:r>
-      <w:r>
-        <w:rPr>
-          <w:sz w:val="24"/>
-          <w:szCs w:val="24"/>
-          <w:lang w:val="en-AE"/>
-        </w:rPr>
-        <w:t xml:space="preserve"> </w:t>
-      </w:r>
-      <w:r>
-        <w:rPr>
-          <w:sz w:val="24"/>
-          <w:szCs w:val="24"/>
-          <w:lang w:val="en-AE"/>
-        </w:rPr>
-        <w:t>hazards. Nevertheless, in Heinrich's formulation of the 'axioms of industrial</w:t>
-      </w:r>
-      <w:r>
-        <w:rPr>
-          <w:sz w:val="24"/>
-          <w:szCs w:val="24"/>
-          <w:lang w:val="en-AE"/>
-        </w:rPr>
-        <w:t xml:space="preserve"> </w:t>
-      </w:r>
-      <w:r>
-        <w:rPr>
-          <w:sz w:val="24"/>
-          <w:szCs w:val="24"/>
-          <w:lang w:val="en-AE"/>
-        </w:rPr>
-        <w:t>safety' which accompanies his Domino theory of accident causation, important</w:t>
-      </w:r>
-      <w:r>
-        <w:rPr>
-          <w:sz w:val="24"/>
-          <w:szCs w:val="24"/>
-          <w:lang w:val="en-AE"/>
-        </w:rPr>
-        <w:t xml:space="preserve"> </w:t>
-      </w:r>
-      <w:r>
-        <w:rPr>
-          <w:sz w:val="24"/>
-          <w:szCs w:val="24"/>
-          <w:lang w:val="en-AE"/>
-        </w:rPr>
-        <w:t>roles of management and supervisors in the prevention of accident prevention</w:t>
-      </w:r>
-      <w:r>
-        <w:rPr>
-          <w:sz w:val="24"/>
-          <w:szCs w:val="24"/>
-          <w:lang w:val="en-AE"/>
-        </w:rPr>
-        <w:t xml:space="preserve"> </w:t>
+        <w:t xml:space="preserve">the psycho-social factors of the individual and the mechanical or physical hazards. Nevertheless, in Heinrich's formulation of the 'axioms of industrial safety' which accompanies his Domino theory of accident causation, important roles of management and supervisors in the prevention of accident prevention </w:t>
       </w:r>
       <w:r>
         <w:rPr>
@@ -2083,135 +2146,16 @@
           <w:szCs w:val="24"/>
           <w:lang w:val="en-AE"/>
         </w:rPr>
-        <w:t>been categoricafty stated.</w:t>
-      </w:r>
-      <w:r>
-        <w:rPr>
-          <w:sz w:val="24"/>
-          <w:szCs w:val="24"/>
-          <w:lang w:val="en-AE"/>
-        </w:rPr>
-        <w:t xml:space="preserve"> </w:t>
-      </w:r>
-      <w:r>
-        <w:rPr>
-          <w:sz w:val="24"/>
-          <w:szCs w:val="24"/>
-          <w:lang w:val="en-AE"/>
-        </w:rPr>
-        <w:t>Interestingly, in the updated domino sequence, Frank Bird is very</w:t>
-      </w:r>
-      <w:r>
-        <w:rPr>
-          <w:sz w:val="24"/>
-          <w:szCs w:val="24"/>
-          <w:lang w:val="en-AE"/>
-        </w:rPr>
-        <w:t xml:space="preserve"> </w:t>
-      </w:r>
-      <w:r>
-        <w:rPr>
-          <w:sz w:val="24"/>
-          <w:szCs w:val="24"/>
-          <w:lang w:val="en-AE"/>
-        </w:rPr>
-        <w:t>explicit about the rolG of organisational factors in the causation or prevention</w:t>
-      </w:r>
-      <w:r>
-        <w:rPr>
-          <w:sz w:val="24"/>
-          <w:szCs w:val="24"/>
-          <w:lang w:val="en-AE"/>
-        </w:rPr>
-        <w:t xml:space="preserve"> </w:t>
-      </w:r>
-      <w:r>
-        <w:rPr>
-          <w:sz w:val="24"/>
-          <w:szCs w:val="24"/>
-          <w:lang w:val="en-AE"/>
-        </w:rPr>
-        <w:t>of accidents. According to his theory, lack of management control is the</w:t>
-      </w:r>
-      <w:r>
-        <w:rPr>
-          <w:sz w:val="24"/>
-          <w:szCs w:val="24"/>
-          <w:lang w:val="en-AE"/>
-        </w:rPr>
-        <w:t xml:space="preserve"> </w:t>
-      </w:r>
-      <w:r>
-        <w:rPr>
-          <w:sz w:val="24"/>
-          <w:szCs w:val="24"/>
-          <w:lang w:val="en-AE"/>
-        </w:rPr>
-        <w:t>source of accidents, injuries or damage and influences the basic causes and</w:t>
-      </w:r>
-      <w:r>
-        <w:rPr>
-          <w:sz w:val="24"/>
-          <w:szCs w:val="24"/>
-          <w:lang w:val="en-AE"/>
-        </w:rPr>
-        <w:t xml:space="preserve"> </w:t>
-      </w:r>
-      <w:r>
-        <w:rPr>
-          <w:sz w:val="24"/>
-          <w:szCs w:val="24"/>
-          <w:lang w:val="en-AE"/>
-        </w:rPr>
-        <w:t>immediate causes of accident. Frank Bird's theorisation of accident causation</w:t>
-      </w:r>
-      <w:r>
-        <w:rPr>
-          <w:sz w:val="24"/>
-          <w:szCs w:val="24"/>
-          <w:lang w:val="en-AE"/>
-        </w:rPr>
-        <w:t xml:space="preserve"> </w:t>
-      </w:r>
-      <w:r>
-        <w:rPr>
-          <w:sz w:val="24"/>
-          <w:szCs w:val="24"/>
-          <w:lang w:val="en-AE"/>
-        </w:rPr>
-        <w:t>emphasises upon various aspects of management control in the areas of</w:t>
-      </w:r>
-      <w:r>
-        <w:rPr>
-          <w:sz w:val="24"/>
-          <w:szCs w:val="24"/>
-          <w:lang w:val="en-AE"/>
-        </w:rPr>
-        <w:t xml:space="preserve"> </w:t>
-      </w:r>
-      <w:r>
-        <w:rPr>
-          <w:sz w:val="24"/>
-          <w:szCs w:val="24"/>
-          <w:lang w:val="en-AE"/>
-        </w:rPr>
-        <w:t>personnel selection and placement, design engineering, job analysis, training,</w:t>
-      </w:r>
-      <w:r>
-        <w:rPr>
-          <w:sz w:val="24"/>
-          <w:szCs w:val="24"/>
-          <w:lang w:val="en-AE"/>
-        </w:rPr>
-        <w:t xml:space="preserve"> </w:t>
-      </w:r>
-      <w:r>
-        <w:rPr>
-          <w:sz w:val="24"/>
-          <w:szCs w:val="24"/>
-          <w:lang w:val="en-AE"/>
-        </w:rPr>
-        <w:t xml:space="preserve">employee communication, </w:t>
+        <w:t xml:space="preserve">been categoricafty stated. Interestingly, in the updated domino sequence, Frank Bird is very explicit about the rolG of organisational factors in the causation or prevention of accidents. According to his theory, lack of management control is the source of accidents, injuries or damage and influences the basic causes and immediate causes of accident. Frank Bird's theorisation of accident causation emphasises upon various aspects of </w:t>
+      </w:r>
+      <w:r>
+        <w:rPr>
+          <w:sz w:val="24"/>
+          <w:szCs w:val="24"/>
+          <w:lang w:val="en-AE"/>
+        </w:rPr>
+        <w:lastRenderedPageBreak/>
+        <w:t xml:space="preserve">management control in the areas of personnel selection and placement, design engineering, job analysis, training, employee communication, </w:t>
       </w:r>
       <w:r>
         <w:rPr>
@@ -2229,39 +2173,7 @@
           <w:szCs w:val="24"/>
           <w:lang w:val="en-AE"/>
         </w:rPr>
-        <w:t>inspection, benchmarking, monitoring and</w:t>
-      </w:r>
-      <w:r>
-        <w:rPr>
-          <w:sz w:val="24"/>
-          <w:szCs w:val="24"/>
-          <w:lang w:val="en-AE"/>
-        </w:rPr>
-        <w:t xml:space="preserve"> </w:t>
-      </w:r>
-      <w:r>
-        <w:rPr>
-          <w:sz w:val="24"/>
-          <w:szCs w:val="24"/>
-          <w:lang w:val="en-AE"/>
-        </w:rPr>
-        <w:t>continuous up gradation of performance at all levels of activities to attain a</w:t>
-      </w:r>
-      <w:r>
-        <w:rPr>
-          <w:sz w:val="24"/>
-          <w:szCs w:val="24"/>
-          <w:lang w:val="en-AE"/>
-        </w:rPr>
-        <w:t xml:space="preserve"> </w:t>
-      </w:r>
-      <w:r>
-        <w:rPr>
-          <w:sz w:val="24"/>
-          <w:szCs w:val="24"/>
-          <w:lang w:val="en-AE"/>
-        </w:rPr>
-        <w:t xml:space="preserve">desired </w:t>
+        <w:t xml:space="preserve">inspection, benchmarking, monitoring and continuous up gradation of performance at all levels of activities to attain a desired </w:t>
       </w:r>
       <w:r>
         <w:rPr>
@@ -2279,39 +2191,7 @@
           <w:szCs w:val="24"/>
           <w:lang w:val="en-AE"/>
         </w:rPr>
-        <w:t>of system reliability.</w:t>
-      </w:r>
-      <w:r>
-        <w:rPr>
-          <w:sz w:val="24"/>
-          <w:szCs w:val="24"/>
-          <w:lang w:val="en-AE"/>
-        </w:rPr>
-        <w:t xml:space="preserve"> </w:t>
-      </w:r>
-      <w:r>
-        <w:rPr>
-          <w:sz w:val="24"/>
-          <w:szCs w:val="24"/>
-          <w:lang w:val="en-AE"/>
-        </w:rPr>
-        <w:t>Similarly, in Edward Adam's Domino Sequence for Accident Causation,</w:t>
-      </w:r>
-      <w:r>
-        <w:rPr>
-          <w:sz w:val="24"/>
-          <w:szCs w:val="24"/>
-          <w:lang w:val="en-AE"/>
-        </w:rPr>
-        <w:t xml:space="preserve"> </w:t>
-      </w:r>
-      <w:r>
-        <w:rPr>
-          <w:sz w:val="24"/>
-          <w:szCs w:val="24"/>
-          <w:lang w:val="en-AE"/>
-        </w:rPr>
-        <w:t xml:space="preserve">organisational factors </w:t>
+        <w:t xml:space="preserve">of system reliability. Similarly, in Edward Adam's Domino Sequence for Accident Causation, organisational factors </w:t>
       </w:r>
       <w:r>
         <w:rPr>
@@ -2347,240 +2227,7 @@
           <w:szCs w:val="24"/>
           <w:lang w:val="en-AE"/>
         </w:rPr>
-        <w:t>primary importance. It emphasises</w:t>
-      </w:r>
-      <w:r>
-        <w:rPr>
-          <w:sz w:val="24"/>
-          <w:szCs w:val="24"/>
-          <w:lang w:val="en-AE"/>
-        </w:rPr>
-        <w:t xml:space="preserve"> </w:t>
-      </w:r>
-      <w:r>
-        <w:rPr>
-          <w:sz w:val="24"/>
-          <w:szCs w:val="24"/>
-          <w:lang w:val="en-AE"/>
-        </w:rPr>
-        <w:t>upon oiganisational structural characteristics, which include organisational</w:t>
-      </w:r>
-      <w:r>
-        <w:rPr>
-          <w:sz w:val="24"/>
-          <w:szCs w:val="24"/>
-          <w:lang w:val="en-AE"/>
-        </w:rPr>
-        <w:t xml:space="preserve"> </w:t>
-      </w:r>
-      <w:r>
-        <w:rPr>
-          <w:sz w:val="24"/>
-          <w:szCs w:val="24"/>
-          <w:lang w:val="en-AE"/>
-        </w:rPr>
-        <w:t xml:space="preserve">objectives, appraisal system, </w:t>
-      </w:r>
-      <w:r>
-        <w:rPr>
-          <w:sz w:val="24"/>
-          <w:szCs w:val="24"/>
-          <w:lang w:val="en-AE"/>
-        </w:rPr>
-        <w:lastRenderedPageBreak/>
-        <w:t>workstation designing, delegation of</w:t>
-      </w:r>
-      <w:r>
-        <w:rPr>
-          <w:sz w:val="24"/>
-          <w:szCs w:val="24"/>
-          <w:lang w:val="en-AE"/>
-        </w:rPr>
-        <w:t xml:space="preserve"> </w:t>
-      </w:r>
-      <w:r>
-        <w:rPr>
-          <w:sz w:val="24"/>
-          <w:szCs w:val="24"/>
-          <w:lang w:val="en-AE"/>
-        </w:rPr>
-        <w:t>responsibility and authority, appraisal system, manufacturing system, system</w:t>
-      </w:r>
-      <w:r>
-        <w:rPr>
-          <w:sz w:val="24"/>
-          <w:szCs w:val="24"/>
-          <w:lang w:val="en-AE"/>
-        </w:rPr>
-        <w:t xml:space="preserve"> </w:t>
-      </w:r>
-      <w:r>
-        <w:rPr>
-          <w:sz w:val="24"/>
-          <w:szCs w:val="24"/>
-          <w:lang w:val="en-AE"/>
-        </w:rPr>
-        <w:t>of providing services etc. Organisational structure also epitomises the</w:t>
-      </w:r>
-      <w:r>
-        <w:rPr>
-          <w:sz w:val="24"/>
-          <w:szCs w:val="24"/>
-          <w:lang w:val="en-AE"/>
-        </w:rPr>
-        <w:t xml:space="preserve"> </w:t>
-      </w:r>
-      <w:r>
-        <w:rPr>
-          <w:sz w:val="24"/>
-          <w:szCs w:val="24"/>
-          <w:lang w:val="en-AE"/>
-        </w:rPr>
-        <w:t>organisational core values and defines the attitudes of the people in the</w:t>
-      </w:r>
-      <w:r>
-        <w:rPr>
-          <w:sz w:val="24"/>
-          <w:szCs w:val="24"/>
-          <w:lang w:val="en-AE"/>
-        </w:rPr>
-        <w:t xml:space="preserve"> </w:t>
-      </w:r>
-      <w:r>
-        <w:rPr>
-          <w:sz w:val="24"/>
-          <w:szCs w:val="24"/>
-          <w:lang w:val="en-AE"/>
-        </w:rPr>
-        <w:t>organisation. According to t~is theory, management structwe is basically</w:t>
-      </w:r>
-      <w:r>
-        <w:rPr>
-          <w:sz w:val="24"/>
-          <w:szCs w:val="24"/>
-          <w:lang w:val="en-AE"/>
-        </w:rPr>
-        <w:t xml:space="preserve"> </w:t>
-      </w:r>
-      <w:r>
-        <w:rPr>
-          <w:sz w:val="24"/>
-          <w:szCs w:val="24"/>
-          <w:lang w:val="en-AE"/>
-        </w:rPr>
-        <w:t>responsible for any operational error, tactical errors, accidents and injury or</w:t>
-      </w:r>
-      <w:r>
-        <w:rPr>
-          <w:sz w:val="24"/>
-          <w:szCs w:val="24"/>
-          <w:lang w:val="en-AE"/>
-        </w:rPr>
-        <w:t xml:space="preserve"> </w:t>
-      </w:r>
-      <w:r>
-        <w:rPr>
-          <w:sz w:val="24"/>
-          <w:szCs w:val="24"/>
-          <w:lang w:val="en-AE"/>
-        </w:rPr>
-        <w:t>damage. In Weaver's model of accident causation any unsafe act, unsafe</w:t>
-      </w:r>
-      <w:r>
-        <w:rPr>
-          <w:sz w:val="24"/>
-          <w:szCs w:val="24"/>
-          <w:lang w:val="en-AE"/>
-        </w:rPr>
-        <w:t xml:space="preserve"> </w:t>
-      </w:r>
-      <w:r>
-        <w:rPr>
-          <w:sz w:val="24"/>
-          <w:szCs w:val="24"/>
-          <w:lang w:val="en-AE"/>
-        </w:rPr>
-        <w:t>condition, accident and injury are nothing but symptoms of operational error</w:t>
-      </w:r>
-      <w:r>
-        <w:rPr>
-          <w:sz w:val="24"/>
-          <w:szCs w:val="24"/>
-          <w:lang w:val="en-AE"/>
-        </w:rPr>
-        <w:t xml:space="preserve"> </w:t>
-      </w:r>
-      <w:r>
-        <w:rPr>
-          <w:sz w:val="24"/>
-          <w:szCs w:val="24"/>
-          <w:lang w:val="en-AE"/>
-        </w:rPr>
-        <w:t>for which the existing management practices are made responsible. In this</w:t>
-      </w:r>
-      <w:r>
-        <w:rPr>
-          <w:sz w:val="24"/>
-          <w:szCs w:val="24"/>
-          <w:lang w:val="en-AE"/>
-        </w:rPr>
-        <w:t xml:space="preserve"> </w:t>
-      </w:r>
-      <w:r>
-        <w:rPr>
-          <w:sz w:val="24"/>
-          <w:szCs w:val="24"/>
-          <w:lang w:val="en-AE"/>
-        </w:rPr>
-        <w:t>theory, primary importance has been given to the management's intent and</w:t>
-      </w:r>
-      <w:r>
-        <w:rPr>
-          <w:sz w:val="24"/>
-          <w:szCs w:val="24"/>
-          <w:lang w:val="en-AE"/>
-        </w:rPr>
-        <w:t xml:space="preserve"> </w:t>
-      </w:r>
-      <w:r>
-        <w:rPr>
-          <w:sz w:val="24"/>
-          <w:szCs w:val="24"/>
-          <w:lang w:val="en-AE"/>
-        </w:rPr>
-        <w:t>knowledge about safety. Weaver's model raises the pertinent issue, why the</w:t>
-      </w:r>
-      <w:r>
-        <w:rPr>
-          <w:sz w:val="24"/>
-          <w:szCs w:val="24"/>
-          <w:lang w:val="en-AE"/>
-        </w:rPr>
-        <w:t xml:space="preserve"> </w:t>
-      </w:r>
-      <w:r>
-        <w:rPr>
-          <w:sz w:val="24"/>
-          <w:szCs w:val="24"/>
-          <w:lang w:val="en-AE"/>
-        </w:rPr>
-        <w:t>knowledge about safety is not effectively applied by the management. This</w:t>
-      </w:r>
-      <w:r>
-        <w:rPr>
-          <w:sz w:val="24"/>
-          <w:szCs w:val="24"/>
-          <w:lang w:val="en-AE"/>
-        </w:rPr>
-        <w:t xml:space="preserve"> </w:t>
-      </w:r>
-      <w:r>
-        <w:rPr>
-          <w:sz w:val="24"/>
-          <w:szCs w:val="24"/>
-          <w:lang w:val="en-AE"/>
-        </w:rPr>
-        <w:t>question probes into various aspects of the organisational factors such as</w:t>
+        <w:t>primary importance. It emphasises upon oiganisational structural characteristics, which include organisational objectives, appraisal system, workstation designing, delegation of responsibility and authority, appraisal system, manufacturing system, system of providing services etc. Organisational structure also epitomises the organisational core values and defines the attitudes of the people in the organisation. According to t~is theory, management structwe is basically responsible for any operational error, tactical errors, accidents and injury or damage. In Weaver's model of accident causation any unsafe act, unsafe condition, accident and injury are nothing but symptoms of operational error for which the existing management practices are made responsible. In this theory, primary importance has been given to the management's intent and knowledge about safety. Weaver's model raises the pertinent issue, why the knowledge about safety is not effectively applied by the management. This question probes into various aspects of the organisational factors such as</w:t>
       </w:r>
       <w:r>
         <w:rPr>
@@ -2940,7 +2587,16 @@
           <w:szCs w:val="24"/>
           <w:lang w:val="en-AE"/>
         </w:rPr>
-        <w:t>incompatibility, c) inappropriate activities; d) Ergonomic trap e) Decisiori to err</w:t>
+        <w:t xml:space="preserve">incompatibility, c) inappropriate activities; d) </w:t>
+      </w:r>
+      <w:r>
+        <w:rPr>
+          <w:sz w:val="24"/>
+          <w:szCs w:val="24"/>
+          <w:lang w:val="en-AE"/>
+        </w:rPr>
+        <w:lastRenderedPageBreak/>
+        <w:t>Ergonomic trap e) Decisiori to err</w:t>
       </w:r>
       <w:r>
         <w:rPr>
@@ -3052,16 +2708,7 @@
           <w:szCs w:val="24"/>
           <w:lang w:val="en-AE"/>
         </w:rPr>
-        <w:t xml:space="preserve">policy, allocation of responsibility and authority, formulation </w:t>
-      </w:r>
-      <w:r>
-        <w:rPr>
-          <w:sz w:val="24"/>
-          <w:szCs w:val="24"/>
-          <w:lang w:val="en-AE"/>
-        </w:rPr>
-        <w:lastRenderedPageBreak/>
-        <w:t>of safety</w:t>
+        <w:t>policy, allocation of responsibility and authority, formulation of safety</w:t>
       </w:r>
       <w:r>
         <w:rPr>
@@ -3640,6 +3287,7 @@
           <w:szCs w:val="24"/>
           <w:lang w:val="en-AE"/>
         </w:rPr>
+        <w:lastRenderedPageBreak/>
         <w:t>organisational structure that facilitates or inhibits organisational decision</w:t>
       </w:r>
       <w:r>
@@ -3767,16 +3415,7 @@
           <w:szCs w:val="24"/>
           <w:lang w:val="en-AE"/>
         </w:rPr>
-        <w:t xml:space="preserve">the importance of </w:t>
-      </w:r>
-      <w:r>
-        <w:rPr>
-          <w:sz w:val="24"/>
-          <w:szCs w:val="24"/>
-          <w:lang w:val="en-AE"/>
-        </w:rPr>
-        <w:lastRenderedPageBreak/>
-        <w:t>organisational factors in ens'iJring safety behaviour in the</w:t>
+        <w:t>the importance of organisational factors in ens'iJring safety behaviour in the</w:t>
       </w:r>
       <w:r>
         <w:rPr>
@@ -4855,6 +4494,7 @@
   <w:style w:type="character" w:default="1" w:styleId="DefaultParagraphFont">
     <w:name w:val="Default Paragraph Font"/>
     <w:uiPriority w:val="1"/>
+    <w:semiHidden/>
     <w:unhideWhenUsed/>
   </w:style>
   <w:style w:type="table" w:default="1" w:styleId="TableNormal">

</xml_diff>